<commit_message>
added my point zoha
</commit_message>
<xml_diff>
--- a/Group Project Reflection.docx
+++ b/Group Project Reflection.docx
@@ -11,8 +11,6 @@
           <w:color w:val="000000"/>
         </w:rPr>
       </w:pPr>
-      <w:bookmarkStart w:id="0" w:name="_GoBack"/>
-      <w:bookmarkEnd w:id="0"/>
       <w:r>
         <w:rPr>
           <w:rFonts w:ascii="Calibri" w:eastAsia="Times New Roman" w:hAnsi="Calibri" w:cs="Calibri"/>
@@ -173,6 +171,33 @@
         </w:rPr>
         <w:t>Starting early is important, small things can crop up and take more time than expected, catching that early is beneficial.</w:t>
       </w:r>
+    </w:p>
+    <w:p>
+      <w:pPr>
+        <w:numPr>
+          <w:ilvl w:val="0"/>
+          <w:numId w:val="1"/>
+        </w:numPr>
+        <w:shd w:val="clear" w:color="auto" w:fill="FFFFFF"/>
+        <w:spacing w:before="100" w:beforeAutospacing="1" w:after="100" w:afterAutospacing="1" w:line="240" w:lineRule="auto"/>
+        <w:rPr>
+          <w:rFonts w:ascii="Calibri" w:eastAsia="Times New Roman" w:hAnsi="Calibri" w:cs="Calibri"/>
+          <w:color w:val="000000"/>
+          <w:sz w:val="24"/>
+          <w:szCs w:val="24"/>
+        </w:rPr>
+      </w:pPr>
+      <w:r>
+        <w:rPr>
+          <w:rFonts w:ascii="Calibri" w:eastAsia="Times New Roman" w:hAnsi="Calibri" w:cs="Calibri"/>
+          <w:color w:val="000000"/>
+          <w:sz w:val="24"/>
+          <w:szCs w:val="24"/>
+        </w:rPr>
+        <w:t>These group activities are great source of collaborative learning it allowed all member of group share their skills and learned best practices from one another to complete project.</w:t>
+      </w:r>
+      <w:bookmarkStart w:id="0" w:name="_GoBack"/>
+      <w:bookmarkEnd w:id="0"/>
     </w:p>
     <w:p/>
     <w:sectPr>

</xml_diff>